<commit_message>
Added SimpleObjects the UML
</commit_message>
<xml_diff>
--- a/docs/Inventory/UML_Changes.docx
+++ b/docs/Inventory/UML_Changes.docx
@@ -158,6 +158,24 @@
           <w:lang w:val="en-US"/>
         </w:rPr>
         <w:t>supplyTime: int field removed – field is irrelevant in this module.</w:t>
+      </w:r>
+    </w:p>
+    <w:p>
+      <w:pPr>
+        <w:pStyle w:val="ListParagraph"/>
+        <w:numPr>
+          <w:ilvl w:val="0"/>
+          <w:numId w:val="2"/>
+        </w:numPr>
+        <w:rPr>
+          <w:lang w:val="en-US"/>
+        </w:rPr>
+      </w:pPr>
+      <w:r>
+        <w:rPr>
+          <w:lang w:val="en-US"/>
+        </w:rPr>
+        <w:t>Added simple objects to complement the use of ResponseT&lt;T&gt;.</w:t>
       </w:r>
     </w:p>
     <w:sectPr>

</xml_diff>